<commit_message>
added backend and piechart
</commit_message>
<xml_diff>
--- a/front/Manual.docx
+++ b/front/Manual.docx
@@ -31,7 +31,81 @@
           <w:sz w:val="24"/>
           <w:szCs w:val="24"/>
         </w:rPr>
-        <w:t>Overview:</w:t>
+        <w:t>Initialization</w:t>
+      </w:r>
+      <w:r>
+        <w:rPr>
+          <w:sz w:val="24"/>
+          <w:szCs w:val="24"/>
+        </w:rPr>
+        <w:t xml:space="preserve"> - </w:t>
+      </w:r>
+      <w:r>
+        <w:rPr>
+          <w:sz w:val="24"/>
+          <w:szCs w:val="24"/>
+        </w:rPr>
+        <w:t>To run my app, first cd into server directory and run &lt;</w:t>
+      </w:r>
+      <w:proofErr w:type="spellStart"/>
+      <w:r>
+        <w:rPr>
+          <w:sz w:val="24"/>
+          <w:szCs w:val="24"/>
+        </w:rPr>
+        <w:t>npm</w:t>
+      </w:r>
+      <w:proofErr w:type="spellEnd"/>
+      <w:r>
+        <w:rPr>
+          <w:sz w:val="24"/>
+          <w:szCs w:val="24"/>
+        </w:rPr>
+        <w:t xml:space="preserve"> start&gt;</w:t>
+      </w:r>
+      <w:r>
+        <w:rPr>
+          <w:sz w:val="24"/>
+          <w:szCs w:val="24"/>
+        </w:rPr>
+        <w:t xml:space="preserve"> and keep it running</w:t>
+      </w:r>
+      <w:r>
+        <w:rPr>
+          <w:sz w:val="24"/>
+          <w:szCs w:val="24"/>
+        </w:rPr>
+        <w:t>. With another</w:t>
+      </w:r>
+      <w:r>
+        <w:rPr>
+          <w:sz w:val="24"/>
+          <w:szCs w:val="24"/>
+        </w:rPr>
+        <w:t xml:space="preserve"> terminal</w:t>
+      </w:r>
+      <w:r>
+        <w:rPr>
+          <w:sz w:val="24"/>
+          <w:szCs w:val="24"/>
+        </w:rPr>
+        <w:t xml:space="preserve"> cd into client directory and run &lt;</w:t>
+      </w:r>
+      <w:proofErr w:type="spellStart"/>
+      <w:r>
+        <w:rPr>
+          <w:sz w:val="24"/>
+          <w:szCs w:val="24"/>
+        </w:rPr>
+        <w:t>npm</w:t>
+      </w:r>
+      <w:proofErr w:type="spellEnd"/>
+      <w:r>
+        <w:rPr>
+          <w:sz w:val="24"/>
+          <w:szCs w:val="24"/>
+        </w:rPr>
+        <w:t xml:space="preserve"> start&gt; as well. The web app should be working now</w:t>
       </w:r>
     </w:p>
     <w:p>
@@ -47,6 +121,20 @@
           <w:sz w:val="24"/>
           <w:szCs w:val="24"/>
         </w:rPr>
+        <w:t>Overview</w:t>
+      </w:r>
+      <w:r>
+        <w:rPr>
+          <w:sz w:val="24"/>
+          <w:szCs w:val="24"/>
+        </w:rPr>
+        <w:t xml:space="preserve"> - </w:t>
+      </w:r>
+      <w:r>
+        <w:rPr>
+          <w:sz w:val="24"/>
+          <w:szCs w:val="24"/>
+        </w:rPr>
         <w:t>It will display the graph with data and will updated accordingly. To add data, you can append new data at the bottom for the first and second value.</w:t>
       </w:r>
       <w:r>
@@ -54,7 +142,37 @@
           <w:sz w:val="24"/>
           <w:szCs w:val="24"/>
         </w:rPr>
-        <w:t xml:space="preserve"> I was unable to get my localStorage to work, so for now instead of loading through p1.json, the data is loaded from my App.js in the init method where you can change the data there.</w:t>
+        <w:t xml:space="preserve"> </w:t>
+      </w:r>
+      <w:r>
+        <w:rPr>
+          <w:sz w:val="24"/>
+          <w:szCs w:val="24"/>
+        </w:rPr>
+        <w:t xml:space="preserve">All data is stored, removed, and updated with </w:t>
+      </w:r>
+      <w:proofErr w:type="spellStart"/>
+      <w:r>
+        <w:rPr>
+          <w:sz w:val="24"/>
+          <w:szCs w:val="24"/>
+        </w:rPr>
+        <w:t>mongodb</w:t>
+      </w:r>
+      <w:proofErr w:type="spellEnd"/>
+      <w:r>
+        <w:rPr>
+          <w:sz w:val="24"/>
+          <w:szCs w:val="24"/>
+        </w:rPr>
+        <w:t xml:space="preserve"> as the backend database</w:t>
+      </w:r>
+      <w:r>
+        <w:rPr>
+          <w:sz w:val="24"/>
+          <w:szCs w:val="24"/>
+        </w:rPr>
+        <w:t>.</w:t>
       </w:r>
       <w:r>
         <w:rPr>
@@ -62,6 +180,27 @@
           <w:szCs w:val="24"/>
         </w:rPr>
         <w:t xml:space="preserve"> The graph display will refresh when new actions are changed such as cut, copy, paste and more.</w:t>
+      </w:r>
+      <w:r>
+        <w:rPr>
+          <w:sz w:val="24"/>
+          <w:szCs w:val="24"/>
+        </w:rPr>
+        <w:t xml:space="preserve"> There are multiple ways to view the data with bar chart, scatter plot, and pie chart.</w:t>
+      </w:r>
+      <w:r>
+        <w:rPr>
+          <w:sz w:val="24"/>
+          <w:szCs w:val="24"/>
+        </w:rPr>
+        <w:t xml:space="preserve"> There is hover effect to view details and selection to highlight specific parts of charts</w:t>
+      </w:r>
+      <w:r>
+        <w:rPr>
+          <w:sz w:val="24"/>
+          <w:szCs w:val="24"/>
+        </w:rPr>
+        <w:t>.</w:t>
       </w:r>
     </w:p>
     <w:p>
@@ -77,7 +216,28 @@
           <w:sz w:val="24"/>
           <w:szCs w:val="24"/>
         </w:rPr>
-        <w:t>Cut:</w:t>
+        <w:t>New</w:t>
+      </w:r>
+      <w:r>
+        <w:rPr>
+          <w:sz w:val="24"/>
+          <w:szCs w:val="24"/>
+        </w:rPr>
+        <w:t xml:space="preserve"> -</w:t>
+      </w:r>
+      <w:r>
+        <w:rPr>
+          <w:sz w:val="24"/>
+          <w:szCs w:val="24"/>
+        </w:rPr>
+        <w:t xml:space="preserve"> </w:t>
+      </w:r>
+      <w:r>
+        <w:rPr>
+          <w:sz w:val="24"/>
+          <w:szCs w:val="24"/>
+        </w:rPr>
+        <w:t>It will empty the data as a blank page</w:t>
       </w:r>
     </w:p>
     <w:p>
@@ -93,21 +253,21 @@
           <w:sz w:val="24"/>
           <w:szCs w:val="24"/>
         </w:rPr>
-        <w:t>To use cut properties, you must first check the items in the table below and then press the cut button</w:t>
-      </w:r>
-      <w:r>
-        <w:rPr>
-          <w:sz w:val="24"/>
-          <w:szCs w:val="24"/>
-        </w:rPr>
-        <w:t>. It will remove the selected and you can paste</w:t>
-      </w:r>
-      <w:r>
-        <w:rPr>
-          <w:sz w:val="24"/>
-          <w:szCs w:val="24"/>
-        </w:rPr>
-        <w:t>.</w:t>
+        <w:t>Save</w:t>
+      </w:r>
+      <w:r>
+        <w:rPr>
+          <w:sz w:val="24"/>
+          <w:szCs w:val="24"/>
+        </w:rPr>
+        <w:t xml:space="preserve"> - </w:t>
+      </w:r>
+      <w:r>
+        <w:rPr>
+          <w:sz w:val="24"/>
+          <w:szCs w:val="24"/>
+        </w:rPr>
+        <w:t>Saves the data to backend server, and the data will be persisted once page is refreshed</w:t>
       </w:r>
     </w:p>
     <w:p>
@@ -123,7 +283,69 @@
           <w:sz w:val="24"/>
           <w:szCs w:val="24"/>
         </w:rPr>
-        <w:t>Copy:</w:t>
+        <w:t>Load</w:t>
+      </w:r>
+      <w:r>
+        <w:rPr>
+          <w:sz w:val="24"/>
+          <w:szCs w:val="24"/>
+        </w:rPr>
+        <w:t xml:space="preserve"> - </w:t>
+      </w:r>
+      <w:r>
+        <w:rPr>
+          <w:sz w:val="24"/>
+          <w:szCs w:val="24"/>
+        </w:rPr>
+        <w:t xml:space="preserve">Users and load </w:t>
+      </w:r>
+      <w:proofErr w:type="spellStart"/>
+      <w:r>
+        <w:rPr>
+          <w:sz w:val="24"/>
+          <w:szCs w:val="24"/>
+        </w:rPr>
+        <w:t>json</w:t>
+      </w:r>
+      <w:proofErr w:type="spellEnd"/>
+      <w:r>
+        <w:rPr>
+          <w:sz w:val="24"/>
+          <w:szCs w:val="24"/>
+        </w:rPr>
+        <w:t xml:space="preserve"> data and will be display accordingly.</w:t>
+      </w:r>
+      <w:r>
+        <w:rPr>
+          <w:sz w:val="24"/>
+          <w:szCs w:val="24"/>
+        </w:rPr>
+        <w:t xml:space="preserve"> File must </w:t>
+      </w:r>
+      <w:proofErr w:type="gramStart"/>
+      <w:r>
+        <w:rPr>
+          <w:sz w:val="24"/>
+          <w:szCs w:val="24"/>
+        </w:rPr>
+        <w:t>be .</w:t>
+      </w:r>
+      <w:proofErr w:type="spellStart"/>
+      <w:r>
+        <w:rPr>
+          <w:sz w:val="24"/>
+          <w:szCs w:val="24"/>
+        </w:rPr>
+        <w:t>json</w:t>
+      </w:r>
+      <w:proofErr w:type="spellEnd"/>
+      <w:proofErr w:type="gramEnd"/>
+      <w:r>
+        <w:rPr>
+          <w:sz w:val="24"/>
+          <w:szCs w:val="24"/>
+        </w:rPr>
+        <w:t xml:space="preserve"> and proper format</w:t>
       </w:r>
     </w:p>
     <w:p>
@@ -139,14 +361,35 @@
           <w:sz w:val="24"/>
           <w:szCs w:val="24"/>
         </w:rPr>
-        <w:t>To use copy properties, you must first check the items in the table below and then press the copy button.</w:t>
-      </w:r>
-      <w:r>
-        <w:rPr>
-          <w:sz w:val="24"/>
-          <w:szCs w:val="24"/>
-        </w:rPr>
-        <w:t xml:space="preserve"> You can paste the data.</w:t>
+        <w:t>Cut</w:t>
+      </w:r>
+      <w:r>
+        <w:rPr>
+          <w:sz w:val="24"/>
+          <w:szCs w:val="24"/>
+        </w:rPr>
+        <w:t xml:space="preserve"> - </w:t>
+      </w:r>
+      <w:r>
+        <w:rPr>
+          <w:sz w:val="24"/>
+          <w:szCs w:val="24"/>
+        </w:rPr>
+        <w:t>To use cut properties, you must first check the items in the table below and then press the cut button</w:t>
+      </w:r>
+      <w:r>
+        <w:rPr>
+          <w:sz w:val="24"/>
+          <w:szCs w:val="24"/>
+        </w:rPr>
+        <w:t>. It will remove the selected and you can paste</w:t>
+      </w:r>
+      <w:r>
+        <w:rPr>
+          <w:sz w:val="24"/>
+          <w:szCs w:val="24"/>
+        </w:rPr>
+        <w:t>.</w:t>
       </w:r>
     </w:p>
     <w:p>
@@ -162,7 +405,28 @@
           <w:sz w:val="24"/>
           <w:szCs w:val="24"/>
         </w:rPr>
-        <w:t>Paste:</w:t>
+        <w:t>Copy</w:t>
+      </w:r>
+      <w:r>
+        <w:rPr>
+          <w:sz w:val="24"/>
+          <w:szCs w:val="24"/>
+        </w:rPr>
+        <w:t xml:space="preserve"> - </w:t>
+      </w:r>
+      <w:r>
+        <w:rPr>
+          <w:sz w:val="24"/>
+          <w:szCs w:val="24"/>
+        </w:rPr>
+        <w:t>To use copy properties, you must first check the items in the table below and then press the copy button.</w:t>
+      </w:r>
+      <w:r>
+        <w:rPr>
+          <w:sz w:val="24"/>
+          <w:szCs w:val="24"/>
+        </w:rPr>
+        <w:t xml:space="preserve"> You can paste the data.</w:t>
       </w:r>
     </w:p>
     <w:p>
@@ -173,6 +437,20 @@
           <w:szCs w:val="24"/>
         </w:rPr>
       </w:pPr>
+      <w:r>
+        <w:rPr>
+          <w:sz w:val="24"/>
+          <w:szCs w:val="24"/>
+        </w:rPr>
+        <w:t>Paste</w:t>
+      </w:r>
+      <w:r>
+        <w:rPr>
+          <w:sz w:val="24"/>
+          <w:szCs w:val="24"/>
+        </w:rPr>
+        <w:t xml:space="preserve"> - </w:t>
+      </w:r>
       <w:r>
         <w:rPr>
           <w:sz w:val="24"/>

</xml_diff>